<commit_message>
Updates here and there
</commit_message>
<xml_diff>
--- a/BackendArchitecturePic_Explanations.docx
+++ b/BackendArchitecturePic_Explanations.docx
@@ -1,6 +1,6 @@
 
 <file path=word/document.xml><?xml version="1.0" encoding="utf-8"?>
-<w:document xmlns:wpc="http://schemas.microsoft.com/office/word/2010/wordprocessingCanvas" xmlns:cx="http://schemas.microsoft.com/office/drawing/2014/chartex" xmlns:cx1="http://schemas.microsoft.com/office/drawing/2015/9/8/chartex" xmlns:mc="http://schemas.openxmlformats.org/markup-compatibility/2006" xmlns:o="urn:schemas-microsoft-com:office:office" xmlns:r="http://schemas.openxmlformats.org/officeDocument/2006/relationships" xmlns:m="http://schemas.openxmlformats.org/officeDocument/2006/math" xmlns:v="urn:schemas-microsoft-com:vml" xmlns:wp14="http://schemas.microsoft.com/office/word/2010/wordprocessingDrawing" xmlns:wp="http://schemas.openxmlformats.org/drawingml/2006/wordprocessingDrawing" xmlns:w10="urn:schemas-microsoft-com:office:word" xmlns:w="http://schemas.openxmlformats.org/wordprocessingml/2006/main" xmlns:w14="http://schemas.microsoft.com/office/word/2010/wordml" xmlns:w15="http://schemas.microsoft.com/office/word/2012/wordml" xmlns:w16se="http://schemas.microsoft.com/office/word/2015/wordml/symex" xmlns:wpg="http://schemas.microsoft.com/office/word/2010/wordprocessingGroup" xmlns:wpi="http://schemas.microsoft.com/office/word/2010/wordprocessingInk" xmlns:wne="http://schemas.microsoft.com/office/word/2006/wordml" xmlns:wps="http://schemas.microsoft.com/office/word/2010/wordprocessingShape" mc:Ignorable="w14 w15 w16se wp14">
+<w:document xmlns:wpc="http://schemas.microsoft.com/office/word/2010/wordprocessingCanvas" xmlns:cx="http://schemas.microsoft.com/office/drawing/2014/chartex" xmlns:cx1="http://schemas.microsoft.com/office/drawing/2015/9/8/chartex" xmlns:cx2="http://schemas.microsoft.com/office/drawing/2015/10/21/chartex" xmlns:cx3="http://schemas.microsoft.com/office/drawing/2016/5/9/chartex" xmlns:cx4="http://schemas.microsoft.com/office/drawing/2016/5/10/chartex" xmlns:cx5="http://schemas.microsoft.com/office/drawing/2016/5/11/chartex" xmlns:cx6="http://schemas.microsoft.com/office/drawing/2016/5/12/chartex" xmlns:cx7="http://schemas.microsoft.com/office/drawing/2016/5/13/chartex" xmlns:cx8="http://schemas.microsoft.com/office/drawing/2016/5/14/chartex" xmlns:mc="http://schemas.openxmlformats.org/markup-compatibility/2006" xmlns:aink="http://schemas.microsoft.com/office/drawing/2016/ink" xmlns:am3d="http://schemas.microsoft.com/office/drawing/2017/model3d" xmlns:o="urn:schemas-microsoft-com:office:office" xmlns:r="http://schemas.openxmlformats.org/officeDocument/2006/relationships" xmlns:m="http://schemas.openxmlformats.org/officeDocument/2006/math" xmlns:v="urn:schemas-microsoft-com:vml" xmlns:wp14="http://schemas.microsoft.com/office/word/2010/wordprocessingDrawing" xmlns:wp="http://schemas.openxmlformats.org/drawingml/2006/wordprocessingDrawing" xmlns:w10="urn:schemas-microsoft-com:office:word" xmlns:w="http://schemas.openxmlformats.org/wordprocessingml/2006/main" xmlns:w14="http://schemas.microsoft.com/office/word/2010/wordml" xmlns:w15="http://schemas.microsoft.com/office/word/2012/wordml" xmlns:w16cid="http://schemas.microsoft.com/office/word/2016/wordml/cid" xmlns:w16se="http://schemas.microsoft.com/office/word/2015/wordml/symex" xmlns:wpg="http://schemas.microsoft.com/office/word/2010/wordprocessingGroup" xmlns:wpi="http://schemas.microsoft.com/office/word/2010/wordprocessingInk" xmlns:wne="http://schemas.microsoft.com/office/word/2006/wordml" xmlns:wps="http://schemas.microsoft.com/office/word/2010/wordprocessingShape" mc:Ignorable="w14 w15 w16se w16cid wp14">
   <w:body>
     <w:p>
       <w:pPr>
@@ -32,7 +32,21 @@
           <w:sz w:val="28"/>
           <w:lang w:val="en-US"/>
         </w:rPr>
-        <w:t>v. 2019-04-12 by JV</w:t>
+        <w:t>v. 20</w:t>
+      </w:r>
+      <w:r>
+        <w:rPr>
+          <w:sz w:val="28"/>
+          <w:lang w:val="en-US"/>
+        </w:rPr>
+        <w:t>22-09-26</w:t>
+      </w:r>
+      <w:r>
+        <w:rPr>
+          <w:sz w:val="28"/>
+          <w:lang w:val="en-US"/>
+        </w:rPr>
+        <w:t xml:space="preserve"> by JV</w:t>
       </w:r>
     </w:p>
     <w:p>
@@ -145,82 +159,40 @@
         <w:rPr>
           <w:lang w:val="en-US"/>
         </w:rPr>
-        <w:t xml:space="preserve">…and the needed HTML, </w:t>
+        <w:t xml:space="preserve">…and the needed HTML, CSS and </w:t>
+      </w:r>
+      <w:r>
+        <w:rPr>
+          <w:b/>
+          <w:lang w:val="en-US"/>
+        </w:rPr>
+        <w:t>JavaScript</w:t>
+      </w:r>
+      <w:r>
+        <w:rPr>
+          <w:lang w:val="en-US"/>
+        </w:rPr>
+        <w:t xml:space="preserve"> (React, Redux, </w:t>
       </w:r>
       <w:proofErr w:type="spellStart"/>
       <w:r>
         <w:rPr>
           <w:lang w:val="en-US"/>
         </w:rPr>
-        <w:t>CSS</w:t>
+        <w:t>Axios</w:t>
       </w:r>
       <w:proofErr w:type="spellEnd"/>
       <w:r>
         <w:rPr>
           <w:lang w:val="en-US"/>
         </w:rPr>
-        <w:t xml:space="preserve"> and </w:t>
-      </w:r>
-      <w:r>
-        <w:rPr>
-          <w:b/>
-          <w:lang w:val="en-US"/>
-        </w:rPr>
-        <w:t>JavaScript</w:t>
-      </w:r>
-      <w:r>
-        <w:rPr>
-          <w:lang w:val="en-US"/>
-        </w:rPr>
-        <w:t xml:space="preserve"> (React, </w:t>
-      </w:r>
-      <w:proofErr w:type="spellStart"/>
-      <w:r>
-        <w:rPr>
-          <w:lang w:val="en-US"/>
-        </w:rPr>
-        <w:t>Redux</w:t>
-      </w:r>
-      <w:proofErr w:type="spellEnd"/>
-      <w:r>
-        <w:rPr>
-          <w:lang w:val="en-US"/>
-        </w:rPr>
-        <w:t xml:space="preserve">, </w:t>
-      </w:r>
-      <w:proofErr w:type="spellStart"/>
-      <w:r>
-        <w:rPr>
-          <w:lang w:val="en-US"/>
-        </w:rPr>
-        <w:t>Axios</w:t>
-      </w:r>
-      <w:proofErr w:type="spellEnd"/>
-      <w:r>
-        <w:rPr>
-          <w:lang w:val="en-US"/>
-        </w:rPr>
         <w:t xml:space="preserve">, Material UI </w:t>
       </w:r>
       <w:r>
         <w:rPr>
           <w:lang w:val="en-US"/>
         </w:rPr>
-        <w:t xml:space="preserve">components defined as </w:t>
-      </w:r>
-      <w:proofErr w:type="spellStart"/>
-      <w:r>
-        <w:rPr>
-          <w:lang w:val="en-US"/>
-        </w:rPr>
-        <w:t>JS</w:t>
-      </w:r>
-      <w:proofErr w:type="spellEnd"/>
-      <w:r>
-        <w:rPr>
-          <w:lang w:val="en-US"/>
-        </w:rPr>
-        <w:t>)</w:t>
+        <w:t>components defined as JS)</w:t>
       </w:r>
     </w:p>
     <w:p>
@@ -252,25 +224,11 @@
           <w:lang w:val="en-US"/>
         </w:rPr>
       </w:pPr>
-      <w:proofErr w:type="gramStart"/>
-      <w:r>
-        <w:rPr>
-          <w:lang w:val="en-US"/>
-        </w:rPr>
-        <w:t>At the moment</w:t>
-      </w:r>
-      <w:proofErr w:type="gramEnd"/>
-      <w:r>
-        <w:rPr>
-          <w:lang w:val="en-US"/>
-        </w:rPr>
-        <w:t xml:space="preserve"> our requests go unprotected / clear text with http</w:t>
-      </w:r>
-      <w:r>
-        <w:rPr>
-          <w:lang w:val="en-US"/>
-        </w:rPr>
-        <w:t>.</w:t>
+      <w:r>
+        <w:rPr>
+          <w:lang w:val="en-US"/>
+        </w:rPr>
+        <w:t>At the moment our requests go unprotected / clear text with http.</w:t>
       </w:r>
     </w:p>
     <w:p>
@@ -288,13 +246,7 @@
         <w:rPr>
           <w:lang w:val="en-US"/>
         </w:rPr>
-        <w:t>Later we should configure https</w:t>
-      </w:r>
-      <w:r>
-        <w:rPr>
-          <w:lang w:val="en-US"/>
-        </w:rPr>
-        <w:t xml:space="preserve"> </w:t>
+        <w:t xml:space="preserve">Later we should configure https </w:t>
       </w:r>
     </w:p>
     <w:p>
@@ -311,565 +263,473 @@
           <w:sz w:val="28"/>
           <w:lang w:val="en-US"/>
         </w:rPr>
-        <w:t>Back</w:t>
-      </w:r>
+        <w:t>Back-end</w:t>
+      </w:r>
+      <w:r>
+        <w:rPr>
+          <w:sz w:val="28"/>
+          <w:lang w:val="en-US"/>
+        </w:rPr>
+        <w:t xml:space="preserve">        </w:t>
+      </w:r>
+    </w:p>
+    <w:p>
+      <w:pPr>
+        <w:pStyle w:val="ListParagraph"/>
+        <w:numPr>
+          <w:ilvl w:val="0"/>
+          <w:numId w:val="2"/>
+        </w:numPr>
+        <w:rPr>
+          <w:lang w:val="en-US"/>
+        </w:rPr>
+      </w:pPr>
+      <w:r>
+        <w:rPr>
+          <w:lang w:val="en-US"/>
+        </w:rPr>
+        <w:t xml:space="preserve">Back-end consists of the Node.js program, its V8 JavaScript runtime environment and e.g. request handling and response writing modules. It runs in one thread and switches between the request being handled. E.g. first request needs something from database. While waiting for the database operation to respond the Node.js might give another request code to start. And returns to the first request when “then” signaled. </w:t>
+      </w:r>
+    </w:p>
+    <w:p>
+      <w:pPr>
+        <w:pStyle w:val="ListParagraph"/>
+        <w:numPr>
+          <w:ilvl w:val="0"/>
+          <w:numId w:val="2"/>
+        </w:numPr>
+        <w:rPr>
+          <w:lang w:val="en-US"/>
+        </w:rPr>
+      </w:pPr>
+      <w:r>
+        <w:rPr>
+          <w:lang w:val="en-US"/>
+        </w:rPr>
+        <w:t>Express is a wrapper around Node.js. So we write Express code (“we use Express) and Express uses internally Node.js</w:t>
+      </w:r>
+    </w:p>
+    <w:p>
+      <w:pPr>
+        <w:pStyle w:val="ListParagraph"/>
+        <w:numPr>
+          <w:ilvl w:val="0"/>
+          <w:numId w:val="2"/>
+        </w:numPr>
+        <w:rPr>
+          <w:lang w:val="en-US"/>
+        </w:rPr>
+      </w:pPr>
+      <w:r>
+        <w:rPr>
+          <w:lang w:val="en-US"/>
+        </w:rPr>
+        <w:t>We use Express to:</w:t>
+      </w:r>
+    </w:p>
+    <w:p>
+      <w:pPr>
+        <w:pStyle w:val="ListParagraph"/>
+        <w:numPr>
+          <w:ilvl w:val="1"/>
+          <w:numId w:val="2"/>
+        </w:numPr>
+        <w:rPr>
+          <w:lang w:val="en-US"/>
+        </w:rPr>
+      </w:pPr>
+      <w:r>
+        <w:rPr>
+          <w:lang w:val="en-US"/>
+        </w:rPr>
+        <w:t xml:space="preserve">configure the Node.js server with the </w:t>
+      </w:r>
+      <w:proofErr w:type="spellStart"/>
+      <w:r>
+        <w:rPr>
+          <w:lang w:val="en-US"/>
+        </w:rPr>
+        <w:t>app.use</w:t>
+      </w:r>
+      <w:proofErr w:type="spellEnd"/>
+      <w:r>
+        <w:rPr>
+          <w:lang w:val="en-US"/>
+        </w:rPr>
+        <w:t>() calls</w:t>
+      </w:r>
+    </w:p>
+    <w:p>
+      <w:pPr>
+        <w:pStyle w:val="ListParagraph"/>
+        <w:numPr>
+          <w:ilvl w:val="1"/>
+          <w:numId w:val="2"/>
+        </w:numPr>
+        <w:rPr>
+          <w:lang w:val="en-US"/>
+        </w:rPr>
+      </w:pPr>
+      <w:r>
+        <w:rPr>
+          <w:lang w:val="en-US"/>
+        </w:rPr>
+        <w:t xml:space="preserve">configure REST API service routing with the </w:t>
+      </w:r>
+      <w:proofErr w:type="spellStart"/>
+      <w:r>
+        <w:rPr>
+          <w:lang w:val="en-US"/>
+        </w:rPr>
+        <w:t>app.use</w:t>
+      </w:r>
+      <w:proofErr w:type="spellEnd"/>
+      <w:r>
+        <w:rPr>
+          <w:lang w:val="en-US"/>
+        </w:rPr>
+        <w:t xml:space="preserve">() and </w:t>
+      </w:r>
+      <w:proofErr w:type="spellStart"/>
+      <w:r>
+        <w:rPr>
+          <w:lang w:val="en-US"/>
+        </w:rPr>
+        <w:t>routes.use</w:t>
+      </w:r>
+      <w:proofErr w:type="spellEnd"/>
+      <w:r>
+        <w:rPr>
+          <w:lang w:val="en-US"/>
+        </w:rPr>
+        <w:t>() calls</w:t>
+      </w:r>
+    </w:p>
+    <w:p>
+      <w:pPr>
+        <w:pStyle w:val="ListParagraph"/>
+        <w:numPr>
+          <w:ilvl w:val="1"/>
+          <w:numId w:val="2"/>
+        </w:numPr>
+        <w:rPr>
+          <w:lang w:val="en-US"/>
+        </w:rPr>
+      </w:pPr>
+      <w:r>
+        <w:rPr>
+          <w:lang w:val="en-US"/>
+        </w:rPr>
+        <w:t xml:space="preserve">start the server with the </w:t>
+      </w:r>
+      <w:proofErr w:type="spellStart"/>
+      <w:r>
+        <w:rPr>
+          <w:lang w:val="en-US"/>
+        </w:rPr>
+        <w:t>app.listen</w:t>
+      </w:r>
+      <w:proofErr w:type="spellEnd"/>
+      <w:r>
+        <w:rPr>
+          <w:lang w:val="en-US"/>
+        </w:rPr>
+        <w:t>() call</w:t>
+      </w:r>
+    </w:p>
+    <w:p>
+      <w:pPr>
+        <w:pStyle w:val="ListParagraph"/>
+        <w:numPr>
+          <w:ilvl w:val="1"/>
+          <w:numId w:val="2"/>
+        </w:numPr>
+        <w:rPr>
+          <w:lang w:val="en-US"/>
+        </w:rPr>
+      </w:pPr>
+      <w:r>
+        <w:rPr>
+          <w:lang w:val="en-US"/>
+        </w:rPr>
+        <w:t xml:space="preserve">define the end points with </w:t>
+      </w:r>
+      <w:proofErr w:type="spellStart"/>
+      <w:r>
+        <w:rPr>
+          <w:lang w:val="en-US"/>
+        </w:rPr>
+        <w:t>app.get</w:t>
+      </w:r>
+      <w:proofErr w:type="spellEnd"/>
+      <w:r>
+        <w:rPr>
+          <w:lang w:val="en-US"/>
+        </w:rPr>
+        <w:t>()  (And post, delete, put)</w:t>
+      </w:r>
+    </w:p>
+    <w:p>
+      <w:pPr>
+        <w:pStyle w:val="ListParagraph"/>
+        <w:numPr>
+          <w:ilvl w:val="0"/>
+          <w:numId w:val="2"/>
+        </w:numPr>
+        <w:rPr>
+          <w:lang w:val="en-US"/>
+        </w:rPr>
+      </w:pPr>
+      <w:r>
+        <w:rPr>
+          <w:lang w:val="en-US"/>
+        </w:rPr>
+        <w:t xml:space="preserve">We use </w:t>
+      </w:r>
+      <w:proofErr w:type="spellStart"/>
+      <w:r>
+        <w:rPr>
+          <w:lang w:val="en-US"/>
+        </w:rPr>
+        <w:t>Knex</w:t>
+      </w:r>
+      <w:proofErr w:type="spellEnd"/>
+      <w:r>
+        <w:rPr>
+          <w:lang w:val="en-US"/>
+        </w:rPr>
+        <w:t xml:space="preserve">: </w:t>
+      </w:r>
+    </w:p>
+    <w:p>
+      <w:pPr>
+        <w:pStyle w:val="ListParagraph"/>
+        <w:numPr>
+          <w:ilvl w:val="1"/>
+          <w:numId w:val="2"/>
+        </w:numPr>
+        <w:rPr>
+          <w:lang w:val="en-US"/>
+        </w:rPr>
+      </w:pPr>
+      <w:r>
+        <w:rPr>
+          <w:lang w:val="en-US"/>
+        </w:rPr>
+        <w:t>to define and initiate database operations</w:t>
+      </w:r>
+    </w:p>
+    <w:p>
+      <w:pPr>
+        <w:pStyle w:val="ListParagraph"/>
+        <w:numPr>
+          <w:ilvl w:val="1"/>
+          <w:numId w:val="2"/>
+        </w:numPr>
+        <w:rPr>
+          <w:lang w:val="en-US"/>
+        </w:rPr>
+      </w:pPr>
+      <w:r>
+        <w:rPr>
+          <w:lang w:val="en-US"/>
+        </w:rPr>
+        <w:t>to catch database return value and go to either success or failure branch of the code</w:t>
+      </w:r>
+    </w:p>
+    <w:p>
+      <w:pPr>
+        <w:pStyle w:val="ListParagraph"/>
+        <w:numPr>
+          <w:ilvl w:val="0"/>
+          <w:numId w:val="2"/>
+        </w:numPr>
+        <w:rPr>
+          <w:lang w:val="en-US"/>
+        </w:rPr>
+      </w:pPr>
+      <w:proofErr w:type="spellStart"/>
+      <w:r>
+        <w:rPr>
+          <w:lang w:val="en-US"/>
+        </w:rPr>
+        <w:t>Knex</w:t>
+      </w:r>
+      <w:proofErr w:type="spellEnd"/>
+      <w:r>
+        <w:rPr>
+          <w:lang w:val="en-US"/>
+        </w:rPr>
+        <w:t xml:space="preserve"> uses the ‘</w:t>
+      </w:r>
+      <w:proofErr w:type="spellStart"/>
+      <w:r>
+        <w:rPr>
+          <w:lang w:val="en-US"/>
+        </w:rPr>
+        <w:t>mysql</w:t>
+      </w:r>
+      <w:proofErr w:type="spellEnd"/>
+      <w:r>
+        <w:rPr>
+          <w:lang w:val="en-US"/>
+        </w:rPr>
+        <w:t xml:space="preserve">’ module (The </w:t>
+      </w:r>
+      <w:proofErr w:type="spellStart"/>
+      <w:r>
+        <w:rPr>
+          <w:lang w:val="en-US"/>
+        </w:rPr>
+        <w:t>mariadb</w:t>
+      </w:r>
+      <w:proofErr w:type="spellEnd"/>
+      <w:r>
+        <w:rPr>
+          <w:lang w:val="en-US"/>
+        </w:rPr>
+        <w:t xml:space="preserve"> compatible database driver module)</w:t>
+      </w:r>
+    </w:p>
+    <w:p>
+      <w:pPr>
+        <w:pStyle w:val="ListParagraph"/>
+        <w:numPr>
+          <w:ilvl w:val="1"/>
+          <w:numId w:val="2"/>
+        </w:numPr>
+        <w:rPr>
+          <w:lang w:val="en-US"/>
+        </w:rPr>
+      </w:pPr>
+      <w:r>
+        <w:rPr>
+          <w:lang w:val="en-US"/>
+        </w:rPr>
+        <w:t>to take connection to the database</w:t>
+      </w:r>
+    </w:p>
+    <w:p>
+      <w:pPr>
+        <w:pStyle w:val="ListParagraph"/>
+        <w:numPr>
+          <w:ilvl w:val="1"/>
+          <w:numId w:val="2"/>
+        </w:numPr>
+        <w:rPr>
+          <w:lang w:val="en-US"/>
+        </w:rPr>
+      </w:pPr>
+      <w:r>
+        <w:rPr>
+          <w:lang w:val="en-US"/>
+        </w:rPr>
+        <w:t xml:space="preserve">to translate any SQL to the </w:t>
+      </w:r>
+      <w:proofErr w:type="spellStart"/>
+      <w:r>
+        <w:rPr>
+          <w:lang w:val="en-US"/>
+        </w:rPr>
+        <w:t>mysql</w:t>
+      </w:r>
+      <w:proofErr w:type="spellEnd"/>
+      <w:r>
+        <w:rPr>
+          <w:lang w:val="en-US"/>
+        </w:rPr>
+        <w:t>/</w:t>
+      </w:r>
+      <w:proofErr w:type="spellStart"/>
+      <w:r>
+        <w:rPr>
+          <w:lang w:val="en-US"/>
+        </w:rPr>
+        <w:t>mariadb</w:t>
+      </w:r>
+      <w:proofErr w:type="spellEnd"/>
+      <w:r>
+        <w:rPr>
+          <w:lang w:val="en-US"/>
+        </w:rPr>
+        <w:t xml:space="preserve"> dialect</w:t>
+      </w:r>
+    </w:p>
+    <w:p>
+      <w:pPr>
+        <w:pStyle w:val="ListParagraph"/>
+        <w:numPr>
+          <w:ilvl w:val="1"/>
+          <w:numId w:val="2"/>
+        </w:numPr>
+        <w:rPr>
+          <w:lang w:val="en-US"/>
+        </w:rPr>
+      </w:pPr>
+      <w:r>
+        <w:rPr>
+          <w:lang w:val="en-US"/>
+        </w:rPr>
+        <w:t xml:space="preserve">to catch any </w:t>
+      </w:r>
+      <w:proofErr w:type="spellStart"/>
+      <w:r>
+        <w:rPr>
+          <w:lang w:val="en-US"/>
+        </w:rPr>
+        <w:t>mysql</w:t>
+      </w:r>
+      <w:proofErr w:type="spellEnd"/>
+      <w:r>
+        <w:rPr>
+          <w:lang w:val="en-US"/>
+        </w:rPr>
+        <w:t>/</w:t>
+      </w:r>
+      <w:proofErr w:type="spellStart"/>
+      <w:r>
+        <w:rPr>
+          <w:lang w:val="en-US"/>
+        </w:rPr>
+        <w:t>mariadb</w:t>
+      </w:r>
+      <w:proofErr w:type="spellEnd"/>
+      <w:r>
+        <w:rPr>
+          <w:lang w:val="en-US"/>
+        </w:rPr>
+        <w:t xml:space="preserve"> success code</w:t>
+      </w:r>
+    </w:p>
+    <w:p>
+      <w:pPr>
+        <w:rPr>
+          <w:lang w:val="en-US"/>
+        </w:rPr>
+      </w:pPr>
       <w:r>
         <w:rPr>
           <w:b/>
           <w:sz w:val="28"/>
           <w:lang w:val="en-US"/>
         </w:rPr>
-        <w:t>-end</w:t>
-      </w:r>
-      <w:r>
-        <w:rPr>
-          <w:sz w:val="28"/>
-          <w:lang w:val="en-US"/>
-        </w:rPr>
-        <w:t xml:space="preserve">        </w:t>
-      </w:r>
-    </w:p>
-    <w:p>
-      <w:pPr>
-        <w:pStyle w:val="ListParagraph"/>
-        <w:numPr>
-          <w:ilvl w:val="0"/>
-          <w:numId w:val="2"/>
-        </w:numPr>
-        <w:rPr>
-          <w:lang w:val="en-US"/>
-        </w:rPr>
-      </w:pPr>
-      <w:r>
-        <w:rPr>
-          <w:lang w:val="en-US"/>
-        </w:rPr>
-        <w:t>Back</w:t>
-      </w:r>
-      <w:r>
-        <w:rPr>
-          <w:lang w:val="en-US"/>
-        </w:rPr>
-        <w:t xml:space="preserve">-end consists of the </w:t>
-      </w:r>
-      <w:r>
-        <w:rPr>
-          <w:lang w:val="en-US"/>
-        </w:rPr>
-        <w:t>Node.js</w:t>
-      </w:r>
-      <w:r>
-        <w:rPr>
-          <w:lang w:val="en-US"/>
-        </w:rPr>
-        <w:t xml:space="preserve"> program, its </w:t>
-      </w:r>
-      <w:proofErr w:type="spellStart"/>
-      <w:r>
-        <w:rPr>
-          <w:lang w:val="en-US"/>
-        </w:rPr>
-        <w:t>V8</w:t>
-      </w:r>
-      <w:proofErr w:type="spellEnd"/>
-      <w:r>
-        <w:rPr>
-          <w:lang w:val="en-US"/>
-        </w:rPr>
-        <w:t xml:space="preserve"> </w:t>
-      </w:r>
-      <w:r>
-        <w:rPr>
-          <w:lang w:val="en-US"/>
-        </w:rPr>
-        <w:t xml:space="preserve">JavaScript runtime environment </w:t>
-      </w:r>
-      <w:r>
-        <w:rPr>
-          <w:lang w:val="en-US"/>
-        </w:rPr>
-        <w:t>and e.g. request handling and response writing modules</w:t>
-      </w:r>
-      <w:r>
-        <w:rPr>
-          <w:lang w:val="en-US"/>
-        </w:rPr>
-        <w:t>.</w:t>
-      </w:r>
-      <w:r>
-        <w:rPr>
-          <w:lang w:val="en-US"/>
-        </w:rPr>
-        <w:t xml:space="preserve"> It runs in one thread and switches between the </w:t>
-      </w:r>
-      <w:proofErr w:type="gramStart"/>
-      <w:r>
-        <w:rPr>
-          <w:lang w:val="en-US"/>
-        </w:rPr>
-        <w:t>request</w:t>
-      </w:r>
-      <w:proofErr w:type="gramEnd"/>
-      <w:r>
-        <w:rPr>
-          <w:lang w:val="en-US"/>
-        </w:rPr>
-        <w:t xml:space="preserve"> being handled. E.g. first request needs something from database. While waiting for the database operation to respond the Node.js might give another request code to start. </w:t>
-      </w:r>
-      <w:proofErr w:type="gramStart"/>
-      <w:r>
-        <w:rPr>
-          <w:lang w:val="en-US"/>
-        </w:rPr>
-        <w:t>And</w:t>
-      </w:r>
-      <w:proofErr w:type="gramEnd"/>
-      <w:r>
-        <w:rPr>
-          <w:lang w:val="en-US"/>
-        </w:rPr>
-        <w:t xml:space="preserve"> returns to the first request when “then” signaled.</w:t>
-      </w:r>
-      <w:r>
-        <w:rPr>
-          <w:lang w:val="en-US"/>
-        </w:rPr>
-        <w:t xml:space="preserve"> </w:t>
-      </w:r>
-    </w:p>
-    <w:p>
-      <w:pPr>
-        <w:pStyle w:val="ListParagraph"/>
-        <w:numPr>
-          <w:ilvl w:val="0"/>
-          <w:numId w:val="2"/>
-        </w:numPr>
-        <w:rPr>
-          <w:lang w:val="en-US"/>
-        </w:rPr>
-      </w:pPr>
-      <w:r>
-        <w:rPr>
-          <w:lang w:val="en-US"/>
-        </w:rPr>
-        <w:t>Express is a wrapper around Node.js. So we write Express code (“we use Express) and Express uses internally Node.js</w:t>
-      </w:r>
-    </w:p>
-    <w:p>
-      <w:pPr>
-        <w:pStyle w:val="ListParagraph"/>
-        <w:numPr>
-          <w:ilvl w:val="0"/>
-          <w:numId w:val="2"/>
-        </w:numPr>
-        <w:rPr>
-          <w:lang w:val="en-US"/>
-        </w:rPr>
-      </w:pPr>
-      <w:r>
-        <w:rPr>
-          <w:lang w:val="en-US"/>
-        </w:rPr>
-        <w:t>We use Express to:</w:t>
-      </w:r>
-    </w:p>
-    <w:p>
-      <w:pPr>
-        <w:pStyle w:val="ListParagraph"/>
-        <w:numPr>
-          <w:ilvl w:val="1"/>
-          <w:numId w:val="2"/>
-        </w:numPr>
-        <w:rPr>
-          <w:lang w:val="en-US"/>
-        </w:rPr>
-      </w:pPr>
-      <w:r>
-        <w:rPr>
-          <w:lang w:val="en-US"/>
-        </w:rPr>
-        <w:t xml:space="preserve">configure the Node.js server with the </w:t>
-      </w:r>
-      <w:proofErr w:type="spellStart"/>
-      <w:r>
-        <w:rPr>
-          <w:lang w:val="en-US"/>
-        </w:rPr>
-        <w:t>app.use</w:t>
-      </w:r>
-      <w:proofErr w:type="spellEnd"/>
-      <w:r>
-        <w:rPr>
-          <w:lang w:val="en-US"/>
-        </w:rPr>
-        <w:t>() calls</w:t>
-      </w:r>
-    </w:p>
-    <w:p>
-      <w:pPr>
-        <w:pStyle w:val="ListParagraph"/>
-        <w:numPr>
-          <w:ilvl w:val="1"/>
-          <w:numId w:val="2"/>
-        </w:numPr>
-        <w:rPr>
-          <w:lang w:val="en-US"/>
-        </w:rPr>
-      </w:pPr>
-      <w:r>
-        <w:rPr>
-          <w:lang w:val="en-US"/>
-        </w:rPr>
-        <w:t xml:space="preserve">configure REST API service routing with the </w:t>
-      </w:r>
-      <w:proofErr w:type="spellStart"/>
-      <w:r>
-        <w:rPr>
-          <w:lang w:val="en-US"/>
-        </w:rPr>
-        <w:t>app.use</w:t>
-      </w:r>
-      <w:proofErr w:type="spellEnd"/>
-      <w:r>
-        <w:rPr>
-          <w:lang w:val="en-US"/>
-        </w:rPr>
-        <w:t xml:space="preserve">() and </w:t>
-      </w:r>
-      <w:proofErr w:type="spellStart"/>
-      <w:r>
-        <w:rPr>
-          <w:lang w:val="en-US"/>
-        </w:rPr>
-        <w:t>routes.use</w:t>
-      </w:r>
-      <w:proofErr w:type="spellEnd"/>
-      <w:r>
-        <w:rPr>
-          <w:lang w:val="en-US"/>
-        </w:rPr>
-        <w:t>() calls</w:t>
-      </w:r>
-    </w:p>
-    <w:p>
-      <w:pPr>
-        <w:pStyle w:val="ListParagraph"/>
-        <w:numPr>
-          <w:ilvl w:val="1"/>
-          <w:numId w:val="2"/>
-        </w:numPr>
-        <w:rPr>
-          <w:lang w:val="en-US"/>
-        </w:rPr>
-      </w:pPr>
-      <w:r>
-        <w:rPr>
-          <w:lang w:val="en-US"/>
-        </w:rPr>
-        <w:t xml:space="preserve">start the server with the </w:t>
-      </w:r>
-      <w:proofErr w:type="spellStart"/>
-      <w:r>
-        <w:rPr>
-          <w:lang w:val="en-US"/>
-        </w:rPr>
-        <w:t>app.listen</w:t>
-      </w:r>
-      <w:proofErr w:type="spellEnd"/>
-      <w:r>
-        <w:rPr>
-          <w:lang w:val="en-US"/>
-        </w:rPr>
-        <w:t>() call</w:t>
-      </w:r>
-    </w:p>
-    <w:p>
-      <w:pPr>
-        <w:pStyle w:val="ListParagraph"/>
-        <w:numPr>
-          <w:ilvl w:val="1"/>
-          <w:numId w:val="2"/>
-        </w:numPr>
-        <w:rPr>
-          <w:lang w:val="en-US"/>
-        </w:rPr>
-      </w:pPr>
-      <w:r>
-        <w:rPr>
-          <w:lang w:val="en-US"/>
-        </w:rPr>
-        <w:t xml:space="preserve">define the end points with </w:t>
-      </w:r>
-      <w:proofErr w:type="spellStart"/>
-      <w:r>
-        <w:rPr>
-          <w:lang w:val="en-US"/>
-        </w:rPr>
-        <w:t>app.get</w:t>
-      </w:r>
-      <w:proofErr w:type="spellEnd"/>
-      <w:r>
-        <w:rPr>
-          <w:lang w:val="en-US"/>
-        </w:rPr>
-        <w:t>()  (And post, delete, put)</w:t>
-      </w:r>
-    </w:p>
-    <w:p>
-      <w:pPr>
-        <w:pStyle w:val="ListParagraph"/>
-        <w:numPr>
-          <w:ilvl w:val="0"/>
-          <w:numId w:val="2"/>
-        </w:numPr>
-        <w:rPr>
-          <w:lang w:val="en-US"/>
-        </w:rPr>
-      </w:pPr>
-      <w:r>
-        <w:rPr>
-          <w:lang w:val="en-US"/>
-        </w:rPr>
-        <w:t xml:space="preserve">We use </w:t>
-      </w:r>
-      <w:proofErr w:type="spellStart"/>
-      <w:r>
-        <w:rPr>
-          <w:lang w:val="en-US"/>
-        </w:rPr>
-        <w:t>Knex</w:t>
-      </w:r>
-      <w:proofErr w:type="spellEnd"/>
-      <w:r>
-        <w:rPr>
-          <w:lang w:val="en-US"/>
-        </w:rPr>
-        <w:t xml:space="preserve">: </w:t>
-      </w:r>
-    </w:p>
-    <w:p>
-      <w:pPr>
-        <w:pStyle w:val="ListParagraph"/>
-        <w:numPr>
-          <w:ilvl w:val="1"/>
-          <w:numId w:val="2"/>
-        </w:numPr>
-        <w:rPr>
-          <w:lang w:val="en-US"/>
-        </w:rPr>
-      </w:pPr>
-      <w:r>
-        <w:rPr>
-          <w:lang w:val="en-US"/>
-        </w:rPr>
-        <w:t>to define and initiate database operations</w:t>
-      </w:r>
-    </w:p>
-    <w:p>
-      <w:pPr>
-        <w:pStyle w:val="ListParagraph"/>
-        <w:numPr>
-          <w:ilvl w:val="1"/>
-          <w:numId w:val="2"/>
-        </w:numPr>
-        <w:rPr>
-          <w:lang w:val="en-US"/>
-        </w:rPr>
-      </w:pPr>
-      <w:r>
-        <w:rPr>
-          <w:lang w:val="en-US"/>
-        </w:rPr>
-        <w:t>to catch database return value and go to either success or failure branch of the code</w:t>
-      </w:r>
-    </w:p>
-    <w:p>
-      <w:pPr>
-        <w:pStyle w:val="ListParagraph"/>
-        <w:numPr>
-          <w:ilvl w:val="0"/>
-          <w:numId w:val="2"/>
-        </w:numPr>
-        <w:rPr>
-          <w:lang w:val="en-US"/>
-        </w:rPr>
-      </w:pPr>
-      <w:proofErr w:type="spellStart"/>
-      <w:r>
-        <w:rPr>
-          <w:lang w:val="en-US"/>
-        </w:rPr>
-        <w:t>Knex</w:t>
-      </w:r>
-      <w:proofErr w:type="spellEnd"/>
-      <w:r>
-        <w:rPr>
-          <w:lang w:val="en-US"/>
-        </w:rPr>
-        <w:t xml:space="preserve"> uses the ‘</w:t>
-      </w:r>
-      <w:proofErr w:type="spellStart"/>
-      <w:r>
-        <w:rPr>
-          <w:lang w:val="en-US"/>
-        </w:rPr>
-        <w:t>mysql</w:t>
-      </w:r>
-      <w:proofErr w:type="spellEnd"/>
-      <w:r>
-        <w:rPr>
-          <w:lang w:val="en-US"/>
-        </w:rPr>
-        <w:t xml:space="preserve">’ module (The </w:t>
-      </w:r>
-      <w:proofErr w:type="spellStart"/>
-      <w:r>
-        <w:rPr>
-          <w:lang w:val="en-US"/>
-        </w:rPr>
-        <w:t>mariadb</w:t>
-      </w:r>
-      <w:proofErr w:type="spellEnd"/>
-      <w:r>
-        <w:rPr>
-          <w:lang w:val="en-US"/>
-        </w:rPr>
-        <w:t xml:space="preserve"> compatible database driver module)</w:t>
-      </w:r>
-    </w:p>
-    <w:p>
-      <w:pPr>
-        <w:pStyle w:val="ListParagraph"/>
-        <w:numPr>
-          <w:ilvl w:val="1"/>
-          <w:numId w:val="2"/>
-        </w:numPr>
-        <w:rPr>
-          <w:lang w:val="en-US"/>
-        </w:rPr>
-      </w:pPr>
-      <w:r>
-        <w:rPr>
-          <w:lang w:val="en-US"/>
-        </w:rPr>
-        <w:t>to take connection to the database</w:t>
-      </w:r>
-    </w:p>
-    <w:p>
-      <w:pPr>
-        <w:pStyle w:val="ListParagraph"/>
-        <w:numPr>
-          <w:ilvl w:val="1"/>
-          <w:numId w:val="2"/>
-        </w:numPr>
-        <w:rPr>
-          <w:lang w:val="en-US"/>
-        </w:rPr>
-      </w:pPr>
-      <w:r>
-        <w:rPr>
-          <w:lang w:val="en-US"/>
-        </w:rPr>
-        <w:t xml:space="preserve">to translate any SQL to the </w:t>
-      </w:r>
-      <w:proofErr w:type="spellStart"/>
-      <w:r>
-        <w:rPr>
-          <w:lang w:val="en-US"/>
-        </w:rPr>
-        <w:t>mysql</w:t>
-      </w:r>
-      <w:proofErr w:type="spellEnd"/>
-      <w:r>
-        <w:rPr>
-          <w:lang w:val="en-US"/>
-        </w:rPr>
-        <w:t>/</w:t>
-      </w:r>
-      <w:proofErr w:type="spellStart"/>
-      <w:r>
-        <w:rPr>
-          <w:lang w:val="en-US"/>
-        </w:rPr>
-        <w:t>mariadb</w:t>
-      </w:r>
-      <w:proofErr w:type="spellEnd"/>
-      <w:r>
-        <w:rPr>
-          <w:lang w:val="en-US"/>
-        </w:rPr>
-        <w:t xml:space="preserve"> dialect</w:t>
-      </w:r>
-    </w:p>
-    <w:p>
-      <w:pPr>
-        <w:pStyle w:val="ListParagraph"/>
-        <w:numPr>
-          <w:ilvl w:val="1"/>
-          <w:numId w:val="2"/>
-        </w:numPr>
-        <w:rPr>
-          <w:lang w:val="en-US"/>
-        </w:rPr>
-      </w:pPr>
-      <w:r>
-        <w:rPr>
-          <w:lang w:val="en-US"/>
-        </w:rPr>
-        <w:t xml:space="preserve">to catch any </w:t>
-      </w:r>
-      <w:proofErr w:type="spellStart"/>
-      <w:r>
-        <w:rPr>
-          <w:lang w:val="en-US"/>
-        </w:rPr>
-        <w:t>mysql</w:t>
-      </w:r>
-      <w:proofErr w:type="spellEnd"/>
-      <w:r>
-        <w:rPr>
-          <w:lang w:val="en-US"/>
-        </w:rPr>
-        <w:t>/</w:t>
-      </w:r>
-      <w:proofErr w:type="spellStart"/>
-      <w:r>
-        <w:rPr>
-          <w:lang w:val="en-US"/>
-        </w:rPr>
-        <w:t>mariadb</w:t>
-      </w:r>
-      <w:proofErr w:type="spellEnd"/>
-      <w:r>
-        <w:rPr>
-          <w:lang w:val="en-US"/>
-        </w:rPr>
-        <w:t xml:space="preserve"> success code</w:t>
-      </w:r>
-    </w:p>
-    <w:p>
-      <w:pPr>
-        <w:rPr>
-          <w:lang w:val="en-US"/>
-        </w:rPr>
-      </w:pPr>
-      <w:proofErr w:type="spellStart"/>
+        <w:t>SSH Tunnel</w:t>
+      </w:r>
       <w:r>
         <w:rPr>
           <w:b/>
           <w:sz w:val="28"/>
           <w:lang w:val="en-US"/>
         </w:rPr>
-        <w:t>SSH</w:t>
-      </w:r>
-      <w:proofErr w:type="spellEnd"/>
+        <w:t>ing</w:t>
+      </w:r>
       <w:r>
         <w:rPr>
           <w:b/>
           <w:sz w:val="28"/>
           <w:lang w:val="en-US"/>
         </w:rPr>
-        <w:t xml:space="preserve"> Tunnel</w:t>
+        <w:t>, aca. “</w:t>
       </w:r>
       <w:r>
         <w:rPr>
@@ -877,7 +737,7 @@
           <w:sz w:val="28"/>
           <w:lang w:val="en-US"/>
         </w:rPr>
-        <w:t>ing</w:t>
+        <w:t xml:space="preserve">Secure/SSH </w:t>
       </w:r>
       <w:r>
         <w:rPr>
@@ -885,386 +745,411 @@
           <w:sz w:val="28"/>
           <w:lang w:val="en-US"/>
         </w:rPr>
-        <w:t>, aca. “</w:t>
-      </w:r>
+        <w:t>port forwarding”.</w:t>
+      </w:r>
+      <w:r>
+        <w:rPr>
+          <w:sz w:val="28"/>
+          <w:lang w:val="en-US"/>
+        </w:rPr>
+        <w:t xml:space="preserve">        </w:t>
+      </w:r>
+    </w:p>
+    <w:p>
+      <w:pPr>
+        <w:pStyle w:val="ListParagraph"/>
+        <w:numPr>
+          <w:ilvl w:val="0"/>
+          <w:numId w:val="4"/>
+        </w:numPr>
+        <w:rPr>
+          <w:lang w:val="en-US"/>
+        </w:rPr>
+      </w:pPr>
+      <w:r>
+        <w:rPr>
+          <w:lang w:val="en-US"/>
+        </w:rPr>
+        <w:t>Connection secured with the SSH protocol</w:t>
+      </w:r>
+    </w:p>
+    <w:p>
+      <w:pPr>
+        <w:pStyle w:val="ListParagraph"/>
+        <w:numPr>
+          <w:ilvl w:val="0"/>
+          <w:numId w:val="4"/>
+        </w:numPr>
+        <w:rPr>
+          <w:lang w:val="en-US"/>
+        </w:rPr>
+      </w:pPr>
+      <w:r>
+        <w:rPr>
+          <w:lang w:val="en-US"/>
+        </w:rPr>
+        <w:t xml:space="preserve">Tunnel creation is possible as </w:t>
+      </w:r>
+      <w:r>
+        <w:rPr>
+          <w:lang w:val="en-US"/>
+        </w:rPr>
+        <w:t>database server</w:t>
+      </w:r>
+      <w:r>
+        <w:rPr>
+          <w:lang w:val="en-US"/>
+        </w:rPr>
+        <w:t xml:space="preserve"> has the port :22 open and </w:t>
+      </w:r>
+      <w:proofErr w:type="spellStart"/>
+      <w:r>
+        <w:rPr>
+          <w:lang w:val="en-US"/>
+        </w:rPr>
+        <w:t>sshd</w:t>
+      </w:r>
+      <w:proofErr w:type="spellEnd"/>
+      <w:r>
+        <w:rPr>
+          <w:lang w:val="en-US"/>
+        </w:rPr>
+        <w:t xml:space="preserve"> </w:t>
+      </w:r>
+      <w:r>
+        <w:rPr>
+          <w:lang w:val="en-US"/>
+        </w:rPr>
+        <w:t xml:space="preserve">server </w:t>
+      </w:r>
+      <w:r>
+        <w:rPr>
+          <w:lang w:val="en-US"/>
+        </w:rPr>
+        <w:t>process listening/serving at it</w:t>
+      </w:r>
+    </w:p>
+    <w:p>
+      <w:pPr>
+        <w:pStyle w:val="ListParagraph"/>
+        <w:numPr>
+          <w:ilvl w:val="0"/>
+          <w:numId w:val="4"/>
+        </w:numPr>
+        <w:rPr>
+          <w:lang w:val="en-US"/>
+        </w:rPr>
+      </w:pPr>
+      <w:r>
+        <w:rPr>
+          <w:lang w:val="en-US"/>
+        </w:rPr>
+        <w:t xml:space="preserve">Tunnel dragged </w:t>
+      </w:r>
+      <w:r>
+        <w:rPr>
+          <w:b/>
+          <w:lang w:val="en-US"/>
+        </w:rPr>
+        <w:t>from</w:t>
+      </w:r>
+      <w:r>
+        <w:rPr>
+          <w:lang w:val="en-US"/>
+        </w:rPr>
+        <w:t xml:space="preserve"> the </w:t>
+      </w:r>
+      <w:r>
+        <w:rPr>
+          <w:lang w:val="en-US"/>
+        </w:rPr>
+        <w:t>remote</w:t>
+      </w:r>
+      <w:r>
+        <w:rPr>
+          <w:lang w:val="en-US"/>
+        </w:rPr>
+        <w:t xml:space="preserve"> port 3306</w:t>
+      </w:r>
+    </w:p>
+    <w:p>
+      <w:pPr>
+        <w:pStyle w:val="ListParagraph"/>
+        <w:numPr>
+          <w:ilvl w:val="0"/>
+          <w:numId w:val="4"/>
+        </w:numPr>
+        <w:rPr>
+          <w:lang w:val="en-US"/>
+        </w:rPr>
+      </w:pPr>
+      <w:r>
+        <w:rPr>
+          <w:lang w:val="en-US"/>
+        </w:rPr>
+        <w:t>To our local computer’s port 3308</w:t>
+      </w:r>
+      <w:r>
+        <w:rPr>
+          <w:lang w:val="en-US"/>
+        </w:rPr>
+        <w:t xml:space="preserve"> </w:t>
+      </w:r>
+      <w:proofErr w:type="gramStart"/>
+      <w:r>
+        <w:rPr>
+          <w:lang w:val="en-US"/>
+        </w:rPr>
+        <w:t xml:space="preserve">   (</w:t>
+      </w:r>
+      <w:proofErr w:type="gramEnd"/>
+      <w:r>
+        <w:rPr>
+          <w:lang w:val="en-US"/>
+        </w:rPr>
+        <w:t>in some examples 3307 is used here, even 3306)</w:t>
+      </w:r>
+    </w:p>
+    <w:p>
+      <w:pPr>
+        <w:pStyle w:val="ListParagraph"/>
+        <w:numPr>
+          <w:ilvl w:val="0"/>
+          <w:numId w:val="4"/>
+        </w:numPr>
+        <w:rPr>
+          <w:lang w:val="en-US"/>
+        </w:rPr>
+      </w:pPr>
+      <w:proofErr w:type="gramStart"/>
+      <w:r>
+        <w:rPr>
+          <w:lang w:val="en-US"/>
+        </w:rPr>
+        <w:t>Thus</w:t>
+      </w:r>
+      <w:proofErr w:type="gramEnd"/>
+      <w:r>
+        <w:rPr>
+          <w:lang w:val="en-US"/>
+        </w:rPr>
+        <w:t xml:space="preserve"> for our back-end server it feels like it’s using localhost:3308 (when actually forwarded to </w:t>
+      </w:r>
+      <w:r>
+        <w:rPr>
+          <w:lang w:val="en-US"/>
+        </w:rPr>
+        <w:t>remote server</w:t>
+      </w:r>
+      <w:r>
+        <w:rPr>
+          <w:lang w:val="en-US"/>
+        </w:rPr>
+        <w:t xml:space="preserve"> port 3306)</w:t>
+      </w:r>
+    </w:p>
+    <w:p>
+      <w:pPr>
+        <w:pStyle w:val="ListParagraph"/>
+        <w:numPr>
+          <w:ilvl w:val="0"/>
+          <w:numId w:val="4"/>
+        </w:numPr>
+        <w:rPr>
+          <w:lang w:val="en-US"/>
+        </w:rPr>
+      </w:pPr>
+      <w:r>
+        <w:rPr>
+          <w:lang w:val="en-US"/>
+        </w:rPr>
+        <w:t xml:space="preserve">Note that the </w:t>
+      </w:r>
+      <w:r>
+        <w:rPr>
+          <w:b/>
+          <w:lang w:val="en-US"/>
+        </w:rPr>
+        <w:t>tunnel will disappear</w:t>
+      </w:r>
+      <w:r>
+        <w:rPr>
+          <w:lang w:val="en-US"/>
+        </w:rPr>
+        <w:t xml:space="preserve"> when the process not running anymore! Need to setup it each time</w:t>
+      </w:r>
+      <w:bookmarkStart w:id="0" w:name="_GoBack"/>
+      <w:bookmarkEnd w:id="0"/>
+      <w:r>
+        <w:rPr>
+          <w:lang w:val="en-US"/>
+        </w:rPr>
+        <w:t>.</w:t>
+      </w:r>
+    </w:p>
+    <w:p>
+      <w:pPr>
+        <w:spacing w:after="120" w:line="360" w:lineRule="auto"/>
+        <w:rPr>
+          <w:sz w:val="28"/>
+          <w:lang w:val="en-US"/>
+        </w:rPr>
+      </w:pPr>
       <w:r>
         <w:rPr>
           <w:b/>
           <w:sz w:val="28"/>
           <w:lang w:val="en-US"/>
         </w:rPr>
-        <w:t>Secure/</w:t>
-      </w:r>
-      <w:proofErr w:type="spellStart"/>
+        <w:t>Database server</w:t>
+      </w:r>
+    </w:p>
+    <w:p>
+      <w:pPr>
+        <w:pStyle w:val="ListParagraph"/>
+        <w:numPr>
+          <w:ilvl w:val="0"/>
+          <w:numId w:val="5"/>
+        </w:numPr>
+        <w:rPr>
+          <w:lang w:val="en-US"/>
+        </w:rPr>
+      </w:pPr>
+      <w:r>
+        <w:rPr>
+          <w:lang w:val="en-US"/>
+        </w:rPr>
+        <w:t xml:space="preserve">The DBMS MariaDB provides </w:t>
+      </w:r>
+    </w:p>
+    <w:p>
+      <w:pPr>
+        <w:pStyle w:val="ListParagraph"/>
+        <w:numPr>
+          <w:ilvl w:val="1"/>
+          <w:numId w:val="5"/>
+        </w:numPr>
+        <w:rPr>
+          <w:lang w:val="en-US"/>
+        </w:rPr>
+      </w:pPr>
+      <w:r>
+        <w:rPr>
+          <w:lang w:val="en-US"/>
+        </w:rPr>
+        <w:t>DB user management and access management</w:t>
+      </w:r>
+    </w:p>
+    <w:p>
+      <w:pPr>
+        <w:pStyle w:val="ListParagraph"/>
+        <w:numPr>
+          <w:ilvl w:val="1"/>
+          <w:numId w:val="5"/>
+        </w:numPr>
+        <w:rPr>
+          <w:lang w:val="en-US"/>
+        </w:rPr>
+      </w:pPr>
+      <w:r>
+        <w:rPr>
+          <w:lang w:val="en-US"/>
+        </w:rPr>
+        <w:t xml:space="preserve">Concurrency isolation </w:t>
+      </w:r>
+    </w:p>
+    <w:p>
+      <w:pPr>
+        <w:pStyle w:val="ListParagraph"/>
+        <w:numPr>
+          <w:ilvl w:val="1"/>
+          <w:numId w:val="5"/>
+        </w:numPr>
+        <w:rPr>
+          <w:lang w:val="en-US"/>
+        </w:rPr>
+      </w:pPr>
+      <w:r>
+        <w:rPr>
+          <w:lang w:val="en-US"/>
+        </w:rPr>
+        <w:t>metadata</w:t>
+      </w:r>
+    </w:p>
+    <w:p>
+      <w:pPr>
+        <w:pStyle w:val="ListParagraph"/>
+        <w:numPr>
+          <w:ilvl w:val="1"/>
+          <w:numId w:val="5"/>
+        </w:numPr>
+        <w:rPr>
+          <w:lang w:val="en-US"/>
+        </w:rPr>
+      </w:pPr>
+      <w:r>
+        <w:rPr>
+          <w:lang w:val="en-US"/>
+        </w:rPr>
+        <w:t>data</w:t>
+      </w:r>
+    </w:p>
+    <w:p>
+      <w:pPr>
+        <w:pStyle w:val="ListParagraph"/>
+        <w:numPr>
+          <w:ilvl w:val="0"/>
+          <w:numId w:val="5"/>
+        </w:numPr>
+        <w:rPr>
+          <w:lang w:val="en-US"/>
+        </w:rPr>
+      </w:pPr>
+      <w:r>
+        <w:rPr>
+          <w:lang w:val="en-US"/>
+        </w:rPr>
+        <w:t xml:space="preserve">We are at the moment using for the backend services a user account that has full access to the schema! </w:t>
+      </w:r>
+    </w:p>
+    <w:p>
+      <w:pPr>
+        <w:pStyle w:val="ListParagraph"/>
+        <w:numPr>
+          <w:ilvl w:val="0"/>
+          <w:numId w:val="5"/>
+        </w:numPr>
+        <w:rPr>
+          <w:lang w:val="en-US"/>
+        </w:rPr>
+      </w:pPr>
+      <w:r>
+        <w:rPr>
+          <w:lang w:val="en-US"/>
+        </w:rPr>
+        <w:lastRenderedPageBreak/>
+        <w:t>When we would move the database away from IT services managed mariadb.haaga-helia.fi we could define less powerful database user to be used by the backend. With only those rights that the backend needs. And with authorization based on the provided logged in (real app) user.</w:t>
+      </w:r>
+    </w:p>
+    <w:p>
+      <w:pPr>
+        <w:rPr>
+          <w:lang w:val="en-US"/>
+        </w:rPr>
+      </w:pPr>
+    </w:p>
+    <w:p>
+      <w:pPr>
+        <w:rPr>
+          <w:lang w:val="en-US"/>
+        </w:rPr>
+      </w:pPr>
       <w:r>
         <w:rPr>
           <w:b/>
           <w:sz w:val="28"/>
           <w:lang w:val="en-US"/>
         </w:rPr>
-        <w:t>SSH</w:t>
-      </w:r>
-      <w:proofErr w:type="spellEnd"/>
-      <w:r>
-        <w:rPr>
-          <w:b/>
-          <w:sz w:val="28"/>
-          <w:lang w:val="en-US"/>
-        </w:rPr>
-        <w:t xml:space="preserve"> </w:t>
-      </w:r>
-      <w:r>
-        <w:rPr>
-          <w:b/>
-          <w:sz w:val="28"/>
-          <w:lang w:val="en-US"/>
-        </w:rPr>
-        <w:t>port forwarding”.</w:t>
-      </w:r>
-      <w:r>
-        <w:rPr>
-          <w:sz w:val="28"/>
-          <w:lang w:val="en-US"/>
-        </w:rPr>
-        <w:t xml:space="preserve">        </w:t>
-      </w:r>
-    </w:p>
-    <w:p>
-      <w:pPr>
-        <w:pStyle w:val="ListParagraph"/>
-        <w:numPr>
-          <w:ilvl w:val="0"/>
-          <w:numId w:val="4"/>
-        </w:numPr>
-        <w:rPr>
-          <w:lang w:val="en-US"/>
-        </w:rPr>
-      </w:pPr>
-      <w:r>
-        <w:rPr>
-          <w:lang w:val="en-US"/>
-        </w:rPr>
-        <w:t xml:space="preserve">Connection secured with the </w:t>
-      </w:r>
-      <w:proofErr w:type="spellStart"/>
-      <w:r>
-        <w:rPr>
-          <w:lang w:val="en-US"/>
-        </w:rPr>
-        <w:t>SSH</w:t>
-      </w:r>
-      <w:proofErr w:type="spellEnd"/>
-      <w:r>
-        <w:rPr>
-          <w:lang w:val="en-US"/>
-        </w:rPr>
-        <w:t xml:space="preserve"> protocol</w:t>
-      </w:r>
-    </w:p>
-    <w:p>
-      <w:pPr>
-        <w:pStyle w:val="ListParagraph"/>
-        <w:numPr>
-          <w:ilvl w:val="0"/>
-          <w:numId w:val="4"/>
-        </w:numPr>
-        <w:rPr>
-          <w:lang w:val="en-US"/>
-        </w:rPr>
-      </w:pPr>
-      <w:r>
-        <w:rPr>
-          <w:lang w:val="en-US"/>
-        </w:rPr>
-        <w:t xml:space="preserve">Tunnel creation is possible as mariadb.haaga-helia.fi has the port :22 open and </w:t>
-      </w:r>
-      <w:proofErr w:type="spellStart"/>
-      <w:r>
-        <w:rPr>
-          <w:lang w:val="en-US"/>
-        </w:rPr>
-        <w:t>sshd</w:t>
-      </w:r>
-      <w:proofErr w:type="spellEnd"/>
-      <w:r>
-        <w:rPr>
-          <w:lang w:val="en-US"/>
-        </w:rPr>
-        <w:t xml:space="preserve"> process listening/serving at it</w:t>
-      </w:r>
-    </w:p>
-    <w:p>
-      <w:pPr>
-        <w:pStyle w:val="ListParagraph"/>
-        <w:numPr>
-          <w:ilvl w:val="0"/>
-          <w:numId w:val="4"/>
-        </w:numPr>
-        <w:rPr>
-          <w:lang w:val="en-US"/>
-        </w:rPr>
-      </w:pPr>
-      <w:r>
-        <w:rPr>
-          <w:lang w:val="en-US"/>
-        </w:rPr>
-        <w:t xml:space="preserve">Tunnel dragged </w:t>
-      </w:r>
-      <w:r>
-        <w:rPr>
-          <w:b/>
-          <w:lang w:val="en-US"/>
-        </w:rPr>
-        <w:t>from</w:t>
-      </w:r>
-      <w:r>
-        <w:rPr>
-          <w:lang w:val="en-US"/>
-        </w:rPr>
-        <w:t xml:space="preserve"> the mariadb.haaga-helia.fi port 3306</w:t>
-      </w:r>
-    </w:p>
-    <w:p>
-      <w:pPr>
-        <w:pStyle w:val="ListParagraph"/>
-        <w:numPr>
-          <w:ilvl w:val="0"/>
-          <w:numId w:val="4"/>
-        </w:numPr>
-        <w:rPr>
-          <w:lang w:val="en-US"/>
-        </w:rPr>
-      </w:pPr>
-      <w:r>
-        <w:rPr>
-          <w:lang w:val="en-US"/>
-        </w:rPr>
-        <w:t>To our local computer’s port 3308</w:t>
-      </w:r>
-    </w:p>
-    <w:p>
-      <w:pPr>
-        <w:pStyle w:val="ListParagraph"/>
-        <w:numPr>
-          <w:ilvl w:val="0"/>
-          <w:numId w:val="4"/>
-        </w:numPr>
-        <w:rPr>
-          <w:lang w:val="en-US"/>
-        </w:rPr>
-      </w:pPr>
-      <w:r>
-        <w:rPr>
-          <w:lang w:val="en-US"/>
-        </w:rPr>
-        <w:t xml:space="preserve">Thus for our back-end server it feels like it’s using </w:t>
-      </w:r>
-      <w:proofErr w:type="spellStart"/>
-      <w:r>
-        <w:rPr>
-          <w:lang w:val="en-US"/>
-        </w:rPr>
-        <w:t>localhost:3308</w:t>
-      </w:r>
-      <w:proofErr w:type="spellEnd"/>
-      <w:r>
-        <w:rPr>
-          <w:lang w:val="en-US"/>
-        </w:rPr>
-        <w:t xml:space="preserve"> (when actually forwarded to mariadb.haaga-helia.fi port 3306)</w:t>
-      </w:r>
-    </w:p>
-    <w:p>
-      <w:pPr>
-        <w:spacing w:after="120" w:line="360" w:lineRule="auto"/>
-        <w:rPr>
-          <w:sz w:val="28"/>
-          <w:lang w:val="en-US"/>
-        </w:rPr>
-      </w:pPr>
-      <w:r>
-        <w:rPr>
-          <w:b/>
-          <w:sz w:val="28"/>
-          <w:lang w:val="en-US"/>
-        </w:rPr>
-        <w:t>Database server</w:t>
-      </w:r>
-    </w:p>
-    <w:p>
-      <w:pPr>
-        <w:pStyle w:val="ListParagraph"/>
-        <w:numPr>
-          <w:ilvl w:val="0"/>
-          <w:numId w:val="5"/>
-        </w:numPr>
-        <w:rPr>
-          <w:lang w:val="en-US"/>
-        </w:rPr>
-      </w:pPr>
-      <w:r>
-        <w:rPr>
-          <w:lang w:val="en-US"/>
-        </w:rPr>
-        <w:t xml:space="preserve">The DBMS </w:t>
-      </w:r>
-      <w:proofErr w:type="spellStart"/>
-      <w:r>
-        <w:rPr>
-          <w:lang w:val="en-US"/>
-        </w:rPr>
-        <w:t>MariaDB</w:t>
-      </w:r>
-      <w:proofErr w:type="spellEnd"/>
-      <w:r>
-        <w:rPr>
-          <w:lang w:val="en-US"/>
-        </w:rPr>
-        <w:t xml:space="preserve"> provides </w:t>
-      </w:r>
-    </w:p>
-    <w:p>
-      <w:pPr>
-        <w:pStyle w:val="ListParagraph"/>
-        <w:numPr>
-          <w:ilvl w:val="1"/>
-          <w:numId w:val="5"/>
-        </w:numPr>
-        <w:rPr>
-          <w:lang w:val="en-US"/>
-        </w:rPr>
-      </w:pPr>
-      <w:r>
-        <w:rPr>
-          <w:lang w:val="en-US"/>
-        </w:rPr>
-        <w:t>DB user management and access management</w:t>
-      </w:r>
-    </w:p>
-    <w:p>
-      <w:pPr>
-        <w:pStyle w:val="ListParagraph"/>
-        <w:numPr>
-          <w:ilvl w:val="1"/>
-          <w:numId w:val="5"/>
-        </w:numPr>
-        <w:rPr>
-          <w:lang w:val="en-US"/>
-        </w:rPr>
-      </w:pPr>
-      <w:r>
-        <w:rPr>
-          <w:lang w:val="en-US"/>
-        </w:rPr>
-        <w:t xml:space="preserve">Concurrency isolation </w:t>
-      </w:r>
-    </w:p>
-    <w:p>
-      <w:pPr>
-        <w:pStyle w:val="ListParagraph"/>
-        <w:numPr>
-          <w:ilvl w:val="1"/>
-          <w:numId w:val="5"/>
-        </w:numPr>
-        <w:rPr>
-          <w:lang w:val="en-US"/>
-        </w:rPr>
-      </w:pPr>
-      <w:r>
-        <w:rPr>
-          <w:lang w:val="en-US"/>
-        </w:rPr>
-        <w:t>metadata</w:t>
-      </w:r>
-    </w:p>
-    <w:p>
-      <w:pPr>
-        <w:pStyle w:val="ListParagraph"/>
-        <w:numPr>
-          <w:ilvl w:val="1"/>
-          <w:numId w:val="5"/>
-        </w:numPr>
-        <w:rPr>
-          <w:lang w:val="en-US"/>
-        </w:rPr>
-      </w:pPr>
-      <w:r>
-        <w:rPr>
-          <w:lang w:val="en-US"/>
-        </w:rPr>
-        <w:t>data</w:t>
-      </w:r>
-    </w:p>
-    <w:p>
-      <w:pPr>
-        <w:pStyle w:val="ListParagraph"/>
-        <w:numPr>
-          <w:ilvl w:val="0"/>
-          <w:numId w:val="5"/>
-        </w:numPr>
-        <w:rPr>
-          <w:lang w:val="en-US"/>
-        </w:rPr>
-      </w:pPr>
-      <w:r>
-        <w:rPr>
-          <w:lang w:val="en-US"/>
-        </w:rPr>
-        <w:t xml:space="preserve">We are at the moment using for the backend services a user account that has full access to the schema! </w:t>
-      </w:r>
-    </w:p>
-    <w:p>
-      <w:pPr>
-        <w:pStyle w:val="ListParagraph"/>
-        <w:numPr>
-          <w:ilvl w:val="0"/>
-          <w:numId w:val="5"/>
-        </w:numPr>
-        <w:rPr>
-          <w:lang w:val="en-US"/>
-        </w:rPr>
-      </w:pPr>
-      <w:r>
-        <w:rPr>
-          <w:lang w:val="en-US"/>
-        </w:rPr>
-        <w:lastRenderedPageBreak/>
-        <w:t xml:space="preserve">When we would move the database away from IT services managed mariadb.haaga-helia.fi we could define less powerful database user to be used by the backend. With only those rights that the backend needs. </w:t>
-      </w:r>
-      <w:proofErr w:type="gramStart"/>
-      <w:r>
-        <w:rPr>
-          <w:lang w:val="en-US"/>
-        </w:rPr>
-        <w:t>And</w:t>
-      </w:r>
-      <w:proofErr w:type="gramEnd"/>
-      <w:r>
-        <w:rPr>
-          <w:lang w:val="en-US"/>
-        </w:rPr>
-        <w:t xml:space="preserve"> with authorization based on the provided logged in (real app) user.</w:t>
-      </w:r>
-    </w:p>
-    <w:p>
-      <w:pPr>
-        <w:rPr>
-          <w:lang w:val="en-US"/>
-        </w:rPr>
-      </w:pPr>
-    </w:p>
-    <w:p>
-      <w:pPr>
-        <w:rPr>
-          <w:lang w:val="en-US"/>
-        </w:rPr>
-      </w:pPr>
-      <w:r>
-        <w:rPr>
-          <w:b/>
-          <w:sz w:val="28"/>
-          <w:lang w:val="en-US"/>
-        </w:rPr>
         <w:t>Security needs to be implemented / means changes everywhere!</w:t>
       </w:r>
       <w:r>
@@ -1339,21 +1224,7 @@
         <w:rPr>
           <w:lang w:val="en-US"/>
         </w:rPr>
-        <w:t>Back-end (</w:t>
-      </w:r>
-      <w:proofErr w:type="gramStart"/>
-      <w:r>
-        <w:rPr>
-          <w:lang w:val="en-US"/>
-        </w:rPr>
-        <w:t>e.g.</w:t>
-      </w:r>
-      <w:proofErr w:type="gramEnd"/>
-      <w:r>
-        <w:rPr>
-          <w:lang w:val="en-US"/>
-        </w:rPr>
-        <w:t xml:space="preserve"> service level authorization based on the logged in user and his/her roles. And API key to allow to use the service to start with)</w:t>
+        <w:t>Back-end (e.g. service level authorization based on the logged in user and his/her roles. And API key to allow to use the service to start with)</w:t>
       </w:r>
     </w:p>
     <w:p>
@@ -1371,21 +1242,7 @@
         <w:rPr>
           <w:lang w:val="en-US"/>
         </w:rPr>
-        <w:t xml:space="preserve">between Back and Database (Though we already have the </w:t>
-      </w:r>
-      <w:proofErr w:type="spellStart"/>
-      <w:r>
-        <w:rPr>
-          <w:lang w:val="en-US"/>
-        </w:rPr>
-        <w:t>SSH</w:t>
-      </w:r>
-      <w:proofErr w:type="spellEnd"/>
-      <w:r>
-        <w:rPr>
-          <w:lang w:val="en-US"/>
-        </w:rPr>
-        <w:t xml:space="preserve"> tunnel there)</w:t>
+        <w:t>between Back and Database (Though we already have the SSH tunnel there)</w:t>
       </w:r>
     </w:p>
     <w:p>
@@ -1413,8 +1270,6 @@
           <w:lang w:val="en-US"/>
         </w:rPr>
       </w:pPr>
-      <w:bookmarkStart w:id="0" w:name="_GoBack"/>
-      <w:bookmarkEnd w:id="0"/>
     </w:p>
     <w:sectPr>
       <w:pgSz w:w="11906" w:h="16838"/>
@@ -1427,7 +1282,7 @@
 </file>
 
 <file path=word/numbering.xml><?xml version="1.0" encoding="utf-8"?>
-<w:numbering xmlns:wpc="http://schemas.microsoft.com/office/word/2010/wordprocessingCanvas" xmlns:cx="http://schemas.microsoft.com/office/drawing/2014/chartex" xmlns:cx1="http://schemas.microsoft.com/office/drawing/2015/9/8/chartex" xmlns:mc="http://schemas.openxmlformats.org/markup-compatibility/2006" xmlns:o="urn:schemas-microsoft-com:office:office" xmlns:r="http://schemas.openxmlformats.org/officeDocument/2006/relationships" xmlns:m="http://schemas.openxmlformats.org/officeDocument/2006/math" xmlns:v="urn:schemas-microsoft-com:vml" xmlns:wp14="http://schemas.microsoft.com/office/word/2010/wordprocessingDrawing" xmlns:wp="http://schemas.openxmlformats.org/drawingml/2006/wordprocessingDrawing" xmlns:w10="urn:schemas-microsoft-com:office:word" xmlns:w="http://schemas.openxmlformats.org/wordprocessingml/2006/main" xmlns:w14="http://schemas.microsoft.com/office/word/2010/wordml" xmlns:w15="http://schemas.microsoft.com/office/word/2012/wordml" xmlns:w16se="http://schemas.microsoft.com/office/word/2015/wordml/symex" xmlns:wpg="http://schemas.microsoft.com/office/word/2010/wordprocessingGroup" xmlns:wpi="http://schemas.microsoft.com/office/word/2010/wordprocessingInk" xmlns:wne="http://schemas.microsoft.com/office/word/2006/wordml" xmlns:wps="http://schemas.microsoft.com/office/word/2010/wordprocessingShape" mc:Ignorable="w14 w15 w16se wp14">
+<w:numbering xmlns:wpc="http://schemas.microsoft.com/office/word/2010/wordprocessingCanvas" xmlns:cx="http://schemas.microsoft.com/office/drawing/2014/chartex" xmlns:cx1="http://schemas.microsoft.com/office/drawing/2015/9/8/chartex" xmlns:cx2="http://schemas.microsoft.com/office/drawing/2015/10/21/chartex" xmlns:cx3="http://schemas.microsoft.com/office/drawing/2016/5/9/chartex" xmlns:cx4="http://schemas.microsoft.com/office/drawing/2016/5/10/chartex" xmlns:cx5="http://schemas.microsoft.com/office/drawing/2016/5/11/chartex" xmlns:cx6="http://schemas.microsoft.com/office/drawing/2016/5/12/chartex" xmlns:cx7="http://schemas.microsoft.com/office/drawing/2016/5/13/chartex" xmlns:cx8="http://schemas.microsoft.com/office/drawing/2016/5/14/chartex" xmlns:mc="http://schemas.openxmlformats.org/markup-compatibility/2006" xmlns:aink="http://schemas.microsoft.com/office/drawing/2016/ink" xmlns:am3d="http://schemas.microsoft.com/office/drawing/2017/model3d" xmlns:o="urn:schemas-microsoft-com:office:office" xmlns:r="http://schemas.openxmlformats.org/officeDocument/2006/relationships" xmlns:m="http://schemas.openxmlformats.org/officeDocument/2006/math" xmlns:v="urn:schemas-microsoft-com:vml" xmlns:wp14="http://schemas.microsoft.com/office/word/2010/wordprocessingDrawing" xmlns:wp="http://schemas.openxmlformats.org/drawingml/2006/wordprocessingDrawing" xmlns:w10="urn:schemas-microsoft-com:office:word" xmlns:w="http://schemas.openxmlformats.org/wordprocessingml/2006/main" xmlns:w14="http://schemas.microsoft.com/office/word/2010/wordml" xmlns:w15="http://schemas.microsoft.com/office/word/2012/wordml" xmlns:w16cid="http://schemas.microsoft.com/office/word/2016/wordml/cid" xmlns:w16se="http://schemas.microsoft.com/office/word/2015/wordml/symex" xmlns:wpg="http://schemas.microsoft.com/office/word/2010/wordprocessingGroup" xmlns:wpi="http://schemas.microsoft.com/office/word/2010/wordprocessingInk" xmlns:wne="http://schemas.microsoft.com/office/word/2006/wordml" xmlns:wps="http://schemas.microsoft.com/office/word/2010/wordprocessingShape" mc:Ignorable="w14 w15 w16se w16cid wp14">
   <w:abstractNum w:abstractNumId="0" w15:restartNumberingAfterBreak="0">
     <w:nsid w:val="05BF22A4"/>
     <w:multiLevelType w:val="hybridMultilevel"/>
@@ -2076,7 +1931,7 @@
 </file>
 
 <file path=word/styles.xml><?xml version="1.0" encoding="utf-8"?>
-<w:styles xmlns:mc="http://schemas.openxmlformats.org/markup-compatibility/2006" xmlns:r="http://schemas.openxmlformats.org/officeDocument/2006/relationships" xmlns:w="http://schemas.openxmlformats.org/wordprocessingml/2006/main" xmlns:w14="http://schemas.microsoft.com/office/word/2010/wordml" xmlns:w15="http://schemas.microsoft.com/office/word/2012/wordml" xmlns:w16se="http://schemas.microsoft.com/office/word/2015/wordml/symex" mc:Ignorable="w14 w15 w16se">
+<w:styles xmlns:mc="http://schemas.openxmlformats.org/markup-compatibility/2006" xmlns:r="http://schemas.openxmlformats.org/officeDocument/2006/relationships" xmlns:w="http://schemas.openxmlformats.org/wordprocessingml/2006/main" xmlns:w14="http://schemas.microsoft.com/office/word/2010/wordml" xmlns:w15="http://schemas.microsoft.com/office/word/2012/wordml" xmlns:w16cid="http://schemas.microsoft.com/office/word/2016/wordml/cid" xmlns:w16se="http://schemas.microsoft.com/office/word/2015/wordml/symex" mc:Ignorable="w14 w15 w16se w16cid">
   <w:docDefaults>
     <w:rPrDefault>
       <w:rPr>
@@ -2092,7 +1947,7 @@
       </w:pPr>
     </w:pPrDefault>
   </w:docDefaults>
-  <w:latentStyles w:defLockedState="0" w:defUIPriority="99" w:defSemiHidden="0" w:defUnhideWhenUsed="0" w:defQFormat="0" w:count="371">
+  <w:latentStyles w:defLockedState="0" w:defUIPriority="99" w:defSemiHidden="0" w:defUnhideWhenUsed="0" w:defQFormat="0" w:count="375">
     <w:lsdException w:name="Normal" w:uiPriority="0" w:qFormat="1"/>
     <w:lsdException w:name="heading 1" w:uiPriority="9" w:qFormat="1"/>
     <w:lsdException w:name="heading 2" w:semiHidden="1" w:uiPriority="9" w:unhideWhenUsed="1" w:qFormat="1"/>
@@ -2198,7 +2053,6 @@
     <w:lsdException w:name="HTML Sample" w:semiHidden="1" w:unhideWhenUsed="1"/>
     <w:lsdException w:name="HTML Typewriter" w:semiHidden="1" w:unhideWhenUsed="1"/>
     <w:lsdException w:name="HTML Variable" w:semiHidden="1" w:unhideWhenUsed="1"/>
-    <w:lsdException w:name="Normal Table" w:semiHidden="1" w:unhideWhenUsed="1"/>
     <w:lsdException w:name="annotation subject" w:semiHidden="1" w:unhideWhenUsed="1"/>
     <w:lsdException w:name="No List" w:semiHidden="1" w:unhideWhenUsed="1"/>
     <w:lsdException w:name="Outline List 1" w:semiHidden="1" w:unhideWhenUsed="1"/>
@@ -2242,10 +2096,8 @@
     <w:lsdException w:name="Table Elegant" w:semiHidden="1" w:unhideWhenUsed="1"/>
     <w:lsdException w:name="Table Professional" w:semiHidden="1" w:unhideWhenUsed="1"/>
     <w:lsdException w:name="Table Subtle 1" w:semiHidden="1" w:unhideWhenUsed="1"/>
-    <w:lsdException w:name="Table Subtle 2" w:semiHidden="1" w:unhideWhenUsed="1"/>
     <w:lsdException w:name="Table Web 1" w:semiHidden="1" w:unhideWhenUsed="1"/>
     <w:lsdException w:name="Table Web 2" w:semiHidden="1" w:unhideWhenUsed="1"/>
-    <w:lsdException w:name="Table Web 3" w:semiHidden="1" w:unhideWhenUsed="1"/>
     <w:lsdException w:name="Balloon Text" w:semiHidden="1" w:unhideWhenUsed="1"/>
     <w:lsdException w:name="Table Grid" w:uiPriority="39"/>
     <w:lsdException w:name="Table Theme" w:semiHidden="1" w:unhideWhenUsed="1"/>
@@ -2464,6 +2316,10 @@
     <w:lsdException w:name="List Table 5 Dark Accent 6" w:uiPriority="50"/>
     <w:lsdException w:name="List Table 6 Colorful Accent 6" w:uiPriority="51"/>
     <w:lsdException w:name="List Table 7 Colorful Accent 6" w:uiPriority="52"/>
+    <w:lsdException w:name="Mention" w:semiHidden="1" w:unhideWhenUsed="1"/>
+    <w:lsdException w:name="Smart Hyperlink" w:semiHidden="1" w:unhideWhenUsed="1"/>
+    <w:lsdException w:name="Hashtag" w:semiHidden="1" w:unhideWhenUsed="1"/>
+    <w:lsdException w:name="Unresolved Mention" w:semiHidden="1" w:unhideWhenUsed="1"/>
   </w:latentStyles>
   <w:style w:type="paragraph" w:default="1" w:styleId="Normal">
     <w:name w:val="Normal"/>

</xml_diff>